<commit_message>
Debugging Modify Employee, Finishing off Create Employee, and extended a view model for the supervisor home view model.
</commit_message>
<xml_diff>
--- a/Resources/Cacade Rules.docx
+++ b/Resources/Cacade Rules.docx
@@ -8,55 +8,64 @@
       </w:r>
     </w:p>
     <w:p>
+      <w:r>
+        <w:t xml:space="preserve">Department: </w:t>
+      </w:r>
+    </w:p>
+    <w:p>
+      <w:r>
+        <w:t>ON DELETE SET NULL</w:t>
+      </w:r>
+    </w:p>
+    <w:p>
+      <w:r>
+        <w:t>ON UPDATE CASCADE</w:t>
+      </w:r>
+    </w:p>
+    <w:p/>
+    <w:p>
+      <w:r>
+        <w:t>User:</w:t>
+      </w:r>
+    </w:p>
+    <w:p>
+      <w:r>
+        <w:t>ON DELETE SET NULL</w:t>
+      </w:r>
+    </w:p>
+    <w:p>
+      <w:r>
+        <w:t>ON UPDATE CASCADE</w:t>
+      </w:r>
+    </w:p>
+    <w:p/>
+    <w:p>
+      <w:r>
+        <w:t>Goal</w:t>
+      </w:r>
+    </w:p>
+    <w:p>
+      <w:r>
+        <w:t>ON DELETE CASCADE</w:t>
+      </w:r>
+    </w:p>
+    <w:p>
+      <w:r>
+        <w:t>ON UPDATE CASCADE</w:t>
+      </w:r>
+    </w:p>
+    <w:p/>
+    <w:p>
+      <w:r>
+        <w:t xml:space="preserve">MUST GO THROUGH AN SEE IF CERTAIN FOREIGN KEY IDs can be NULL, </w:t>
+      </w:r>
+      <w:r>
+        <w:br/>
+        <w:t xml:space="preserve">e.g Department SUID must be nullable </w:t>
+      </w:r>
       <w:bookmarkStart w:id="0" w:name="_GoBack"/>
-      <w:r>
-        <w:t xml:space="preserve">Department: </w:t>
-      </w:r>
-    </w:p>
-    <w:p>
-      <w:r>
-        <w:t>ON DELETE SET NULL</w:t>
-      </w:r>
-    </w:p>
-    <w:p>
-      <w:r>
-        <w:t>ON UPDATE CASCADE</w:t>
-      </w:r>
-    </w:p>
-    <w:p/>
-    <w:p>
-      <w:r>
-        <w:t>User:</w:t>
-      </w:r>
-    </w:p>
-    <w:p>
-      <w:r>
-        <w:t>ON DELETE SET NULL</w:t>
-      </w:r>
-    </w:p>
-    <w:p>
-      <w:r>
-        <w:t>ON UPDATE CASCADE</w:t>
-      </w:r>
-    </w:p>
-    <w:p/>
-    <w:p>
-      <w:r>
-        <w:t>Goal</w:t>
-      </w:r>
-    </w:p>
-    <w:p>
-      <w:r>
-        <w:t>ON DELETE CASCADE</w:t>
-      </w:r>
-    </w:p>
-    <w:p>
-      <w:r>
-        <w:t>ON UPDATE CASCADE</w:t>
-      </w:r>
-    </w:p>
-    <w:bookmarkEnd w:id="0"/>
-    <w:p/>
+      <w:bookmarkEnd w:id="0"/>
+    </w:p>
     <w:p/>
     <w:sectPr>
       <w:pgSz w:w="12240" w:h="15840"/>

</xml_diff>